<commit_message>
Order detail desktop UI
</commit_message>
<xml_diff>
--- a/Báo Cáo/Nhom77_MoTaNghiepVu.docx
+++ b/Báo Cáo/Nhom77_MoTaNghiepVu.docx
@@ -333,15 +333,7 @@
           <w:sz w:val="26"/>
           <w:szCs w:val="26"/>
         </w:rPr>
-        <w:t xml:space="preserve">Đối với quản lý nhân viên, người quản lý có thể thêm </w:t>
-      </w:r>
-      <w:r>
-        <w:rPr>
-          <w:rFonts w:ascii="Times New Roman" w:hAnsi="Times New Roman" w:cs="Times New Roman"/>
-          <w:sz w:val="26"/>
-          <w:szCs w:val="26"/>
-        </w:rPr>
-        <w:t>hoặc xóa nhân viên, cập nhật thông tin cá nhân của nhân viên và tìm kiếm thông tin nhân viên qua các tiêu chí như tên</w:t>
+        <w:t>Đối với quản lý nhân viên, người quản lý có thể thêm hoặc xóa nhân viên, cập nhật thông tin cá nhân của nhân viên và tìm kiếm thông tin nhân viên qua các tiêu chí như tên</w:t>
       </w:r>
       <w:r>
         <w:rPr>
@@ -389,15 +381,7 @@
           <w:sz w:val="26"/>
           <w:szCs w:val="26"/>
         </w:rPr>
-        <w:t xml:space="preserve">số điện thoại, lương, căn cước công dân, </w:t>
-      </w:r>
-      <w:r>
-        <w:rPr>
-          <w:rFonts w:ascii="Times New Roman" w:hAnsi="Times New Roman" w:cs="Times New Roman"/>
-          <w:sz w:val="26"/>
-          <w:szCs w:val="26"/>
-        </w:rPr>
-        <w:t>email, địa chỉ, tình trạng làm việc</w:t>
+        <w:t>số điện thoại, lương, căn cước công dân, email, địa chỉ, tình trạng làm việc</w:t>
       </w:r>
       <w:r>
         <w:rPr>
@@ -413,15 +397,7 @@
           <w:sz w:val="26"/>
           <w:szCs w:val="26"/>
         </w:rPr>
-        <w:t xml:space="preserve"> Người quản lý </w:t>
-      </w:r>
-      <w:r>
-        <w:rPr>
-          <w:rFonts w:ascii="Times New Roman" w:hAnsi="Times New Roman" w:cs="Times New Roman"/>
-          <w:sz w:val="26"/>
-          <w:szCs w:val="26"/>
-        </w:rPr>
-        <w:t xml:space="preserve">cũng có thể nhập và xuất dữ liệu </w:t>
+        <w:t xml:space="preserve"> Người quản lý cũng có thể nhập và xuất dữ liệu </w:t>
       </w:r>
       <w:r>
         <w:rPr>
@@ -1434,6 +1410,82 @@
           <w:szCs w:val="26"/>
         </w:rPr>
       </w:pPr>
+    </w:p>
+    <w:p>
+      <w:pPr>
+        <w:pStyle w:val="ListParagraph"/>
+        <w:numPr>
+          <w:ilvl w:val="0"/>
+          <w:numId w:val="2"/>
+        </w:numPr>
+        <w:spacing w:before="240"/>
+        <w:rPr>
+          <w:rFonts w:ascii="Times New Roman" w:hAnsi="Times New Roman" w:cs="Times New Roman"/>
+          <w:sz w:val="26"/>
+          <w:szCs w:val="26"/>
+        </w:rPr>
+      </w:pPr>
+      <w:r>
+        <w:rPr>
+          <w:rFonts w:ascii="Times New Roman" w:hAnsi="Times New Roman" w:cs="Times New Roman"/>
+          <w:sz w:val="26"/>
+          <w:szCs w:val="26"/>
+        </w:rPr>
+        <w:t>Sơ đồ lớp:</w:t>
+      </w:r>
+    </w:p>
+    <w:p>
+      <w:pPr>
+        <w:spacing w:before="240"/>
+        <w:ind w:left="360"/>
+        <w:rPr>
+          <w:rFonts w:ascii="Times New Roman" w:hAnsi="Times New Roman" w:cs="Times New Roman"/>
+          <w:sz w:val="26"/>
+          <w:szCs w:val="26"/>
+        </w:rPr>
+      </w:pPr>
+      <w:r>
+        <w:rPr>
+          <w:rFonts w:ascii="Times New Roman" w:hAnsi="Times New Roman" w:cs="Times New Roman"/>
+          <w:sz w:val="26"/>
+          <w:szCs w:val="26"/>
+        </w:rPr>
+        <w:drawing>
+          <wp:inline distT="0" distB="0" distL="0" distR="0" wp14:anchorId="6F13FFC4" wp14:editId="567B1203">
+            <wp:extent cx="5943600" cy="3929380"/>
+            <wp:effectExtent l="0" t="0" r="0" b="0"/>
+            <wp:docPr id="1" name="Picture 1" descr="Diagram&#10;&#10;Description automatically generated"/>
+            <wp:cNvGraphicFramePr>
+              <a:graphicFrameLocks xmlns:a="http://schemas.openxmlformats.org/drawingml/2006/main" noChangeAspect="1"/>
+            </wp:cNvGraphicFramePr>
+            <a:graphic xmlns:a="http://schemas.openxmlformats.org/drawingml/2006/main">
+              <a:graphicData uri="http://schemas.openxmlformats.org/drawingml/2006/picture">
+                <pic:pic xmlns:pic="http://schemas.openxmlformats.org/drawingml/2006/picture">
+                  <pic:nvPicPr>
+                    <pic:cNvPr id="1" name="Picture 1" descr="Diagram&#10;&#10;Description automatically generated"/>
+                    <pic:cNvPicPr/>
+                  </pic:nvPicPr>
+                  <pic:blipFill>
+                    <a:blip r:embed="rId5"/>
+                    <a:stretch>
+                      <a:fillRect/>
+                    </a:stretch>
+                  </pic:blipFill>
+                  <pic:spPr>
+                    <a:xfrm>
+                      <a:off x="0" y="0"/>
+                      <a:ext cx="5943600" cy="3929380"/>
+                    </a:xfrm>
+                    <a:prstGeom prst="rect">
+                      <a:avLst/>
+                    </a:prstGeom>
+                  </pic:spPr>
+                </pic:pic>
+              </a:graphicData>
+            </a:graphic>
+          </wp:inline>
+        </w:drawing>
+      </w:r>
     </w:p>
     <w:sectPr>
       <w:pgSz w:w="12240" w:h="15840"/>

</xml_diff>